<commit_message>
Arxius Nous segona part.
</commit_message>
<xml_diff>
--- a/Docum.DOCX
+++ b/Docum.DOCX
@@ -472,7 +472,14 @@
                 <w:iCs/>
                 <w:sz w:val="24"/>
               </w:rPr>
-              <w:t>63</w:t>
+              <w:t>6</w:t>
+            </w:r>
+            <w:r>
+              <w:rPr>
+                <w:iCs/>
+                <w:sz w:val="24"/>
+              </w:rPr>
+              <w:t>6</w:t>
             </w:r>
           </w:p>
         </w:tc>

</xml_diff>